<commit_message>
research update & cmu visit
</commit_message>
<xml_diff>
--- a/files/current_Manuela_R_Collis_Resume.docx
+++ b/files/current_Manuela_R_Collis_Resume.docx
@@ -378,6 +378,113 @@
           <w:szCs w:val="21"/>
         </w:rPr>
         <w:t xml:space="preserve"> </w:t>
+      </w:r>
+    </w:p>
+    <w:p>
+      <w:pPr>
+        <w:tabs>
+          <w:tab w:val="left" w:pos="180"/>
+          <w:tab w:val="right" w:pos="9360"/>
+        </w:tabs>
+        <w:autoSpaceDE w:val="0"/>
+        <w:autoSpaceDN w:val="0"/>
+        <w:adjustRightInd w:val="0"/>
+        <w:spacing w:after="0" w:line="240" w:lineRule="auto"/>
+        <w:rPr>
+          <w:rFonts w:ascii="Times New Roman" w:hAnsi="Times New Roman" w:cs="Times New Roman"/>
+          <w:i/>
+          <w:iCs/>
+          <w:sz w:val="21"/>
+          <w:szCs w:val="21"/>
+        </w:rPr>
+      </w:pPr>
+      <w:r>
+        <w:rPr>
+          <w:rFonts w:ascii="Times New Roman" w:hAnsi="Times New Roman" w:cs="Times New Roman"/>
+          <w:i/>
+          <w:iCs/>
+          <w:sz w:val="21"/>
+          <w:szCs w:val="21"/>
+        </w:rPr>
+        <w:tab/>
+      </w:r>
+    </w:p>
+    <w:p>
+      <w:pPr>
+        <w:tabs>
+          <w:tab w:val="left" w:pos="180"/>
+          <w:tab w:val="right" w:pos="9360"/>
+        </w:tabs>
+        <w:autoSpaceDE w:val="0"/>
+        <w:autoSpaceDN w:val="0"/>
+        <w:adjustRightInd w:val="0"/>
+        <w:spacing w:after="0" w:line="240" w:lineRule="auto"/>
+        <w:rPr>
+          <w:rFonts w:ascii="Times New Roman" w:hAnsi="Times New Roman" w:cs="Times New Roman"/>
+          <w:b/>
+          <w:bCs/>
+          <w:sz w:val="21"/>
+          <w:szCs w:val="21"/>
+        </w:rPr>
+      </w:pPr>
+      <w:r>
+        <w:rPr>
+          <w:rFonts w:ascii="Times New Roman" w:hAnsi="Times New Roman" w:cs="Times New Roman"/>
+          <w:b/>
+          <w:bCs/>
+          <w:sz w:val="21"/>
+          <w:szCs w:val="21"/>
+        </w:rPr>
+        <w:t>Carnegie Mellon University, Tepper School of Business</w:t>
+      </w:r>
+      <w:r>
+        <w:rPr>
+          <w:rFonts w:ascii="Times New Roman" w:hAnsi="Times New Roman" w:cs="Times New Roman"/>
+          <w:b/>
+          <w:bCs/>
+          <w:sz w:val="21"/>
+          <w:szCs w:val="21"/>
+        </w:rPr>
+        <w:tab/>
+        <w:t>Pittsburgh, PA, USA</w:t>
+      </w:r>
+    </w:p>
+    <w:p>
+      <w:pPr>
+        <w:tabs>
+          <w:tab w:val="left" w:pos="180"/>
+          <w:tab w:val="right" w:pos="9360"/>
+        </w:tabs>
+        <w:autoSpaceDE w:val="0"/>
+        <w:autoSpaceDN w:val="0"/>
+        <w:adjustRightInd w:val="0"/>
+        <w:spacing w:after="0" w:line="240" w:lineRule="auto"/>
+        <w:rPr>
+          <w:rFonts w:ascii="Times New Roman" w:hAnsi="Times New Roman" w:cs="Times New Roman"/>
+          <w:i/>
+          <w:iCs/>
+          <w:sz w:val="21"/>
+          <w:szCs w:val="21"/>
+        </w:rPr>
+      </w:pPr>
+      <w:r>
+        <w:rPr>
+          <w:rFonts w:ascii="Times New Roman" w:hAnsi="Times New Roman" w:cs="Times New Roman"/>
+          <w:sz w:val="21"/>
+          <w:szCs w:val="21"/>
+        </w:rPr>
+        <w:t>Visiting Doctoral Student</w:t>
+      </w:r>
+      <w:r>
+        <w:rPr>
+          <w:rFonts w:ascii="Times New Roman" w:hAnsi="Times New Roman" w:cs="Times New Roman"/>
+          <w:i/>
+          <w:iCs/>
+          <w:sz w:val="21"/>
+          <w:szCs w:val="21"/>
+        </w:rPr>
+        <w:tab/>
+        <w:t>Fall 2024</w:t>
       </w:r>
     </w:p>
     <w:p>
@@ -1197,6 +1304,7 @@
           <w:sz w:val="21"/>
           <w:szCs w:val="21"/>
         </w:rPr>
+        <w:lastRenderedPageBreak/>
         <w:t xml:space="preserve">Teaching Assistant, </w:t>
       </w:r>
       <w:r>
@@ -1375,18 +1483,7 @@
           <w:sz w:val="21"/>
           <w:szCs w:val="21"/>
         </w:rPr>
-        <w:t xml:space="preserve">Guest </w:t>
-      </w:r>
-      <w:r>
-        <w:rPr>
-          <w:rFonts w:ascii="Times New Roman" w:hAnsi="Times New Roman" w:cs="Times New Roman"/>
-          <w:b/>
-          <w:bCs/>
-          <w:sz w:val="21"/>
-          <w:szCs w:val="21"/>
-        </w:rPr>
-        <w:lastRenderedPageBreak/>
-        <w:t>Lecture (</w:t>
+        <w:t>Guest Lecture (</w:t>
       </w:r>
       <w:r>
         <w:rPr>
@@ -1731,27 +1828,7 @@
           <w:sz w:val="21"/>
           <w:szCs w:val="21"/>
         </w:rPr>
-        <w:t xml:space="preserve">The Implications of Remote Work Conference, </w:t>
-      </w:r>
-      <w:r>
-        <w:rPr>
-          <w:rFonts w:ascii="Times New Roman" w:hAnsi="Times New Roman" w:cs="Times New Roman"/>
-          <w:b/>
-          <w:bCs/>
-          <w:sz w:val="21"/>
-          <w:szCs w:val="21"/>
-        </w:rPr>
-        <w:t>Stanford Institute of Economic Policy Research (SIEPR) and the Hoover Institution</w:t>
-      </w:r>
-      <w:r>
-        <w:rPr>
-          <w:rFonts w:ascii="Times New Roman" w:hAnsi="Times New Roman" w:cs="Times New Roman"/>
-          <w:b/>
-          <w:bCs/>
-          <w:sz w:val="21"/>
-          <w:szCs w:val="21"/>
-        </w:rPr>
-        <w:t>, Stanford University, Stanford</w:t>
+        <w:t>The Implications of Remote Work Conference, Stanford Institute of Economic Policy Research (SIEPR) and the Hoover Institution, Stanford University, Stanford</w:t>
       </w:r>
       <w:r>
         <w:rPr>
@@ -2767,6 +2844,7 @@
           <w:sz w:val="21"/>
           <w:szCs w:val="21"/>
         </w:rPr>
+        <w:lastRenderedPageBreak/>
         <w:tab/>
       </w:r>
       <w:r>
@@ -2843,7 +2921,6 @@
           <w:sz w:val="21"/>
           <w:szCs w:val="21"/>
         </w:rPr>
-        <w:lastRenderedPageBreak/>
         <w:tab/>
       </w:r>
       <w:r>
@@ -4255,6 +4332,7 @@
           <w:sz w:val="21"/>
           <w:szCs w:val="21"/>
         </w:rPr>
+        <w:lastRenderedPageBreak/>
         <w:t>2016 - 2018</w:t>
       </w:r>
       <w:r>
@@ -4320,7 +4398,6 @@
           <w:sz w:val="21"/>
           <w:szCs w:val="21"/>
         </w:rPr>
-        <w:lastRenderedPageBreak/>
         <w:t>2016 - 2018</w:t>
       </w:r>
       <w:r>
@@ -5764,6 +5841,7 @@
           <w:sz w:val="21"/>
           <w:szCs w:val="21"/>
         </w:rPr>
+        <w:lastRenderedPageBreak/>
         <w:t>Collis, Manuela R</w:t>
       </w:r>
       <w:r>
@@ -5826,7 +5904,6 @@
           <w:sz w:val="21"/>
           <w:szCs w:val="21"/>
         </w:rPr>
-        <w:lastRenderedPageBreak/>
         <w:t>Collis, Manuela R</w:t>
       </w:r>
       <w:r>
@@ -6874,7 +6951,7 @@
         <w:noProof/>
         <w:color w:val="808080" w:themeColor="background1" w:themeShade="80"/>
       </w:rPr>
-      <w:t>August 28, 2024</w:t>
+      <w:t>August 29, 2024</w:t>
     </w:r>
     <w:r>
       <w:rPr>
@@ -7076,7 +7153,7 @@
         <w:noProof/>
         <w:color w:val="808080" w:themeColor="background1" w:themeShade="80"/>
       </w:rPr>
-      <w:t>August 28, 2024</w:t>
+      <w:t>August 29, 2024</w:t>
     </w:r>
     <w:r>
       <w:rPr>
@@ -8384,6 +8461,7 @@
   <w:style w:type="character" w:default="1" w:styleId="DefaultParagraphFont">
     <w:name w:val="Default Paragraph Font"/>
     <w:uiPriority w:val="1"/>
+    <w:semiHidden/>
     <w:unhideWhenUsed/>
   </w:style>
   <w:style w:type="table" w:default="1" w:styleId="TableNormal">

</xml_diff>